<commit_message>
update relatorio, mini descricoes
</commit_message>
<xml_diff>
--- a/Relatorio AI2/AI2 2021 (Relatório).docx
+++ b/Relatorio AI2/AI2 2021 (Relatório).docx
@@ -2346,10 +2346,7 @@
     </w:p>
     <w:p>
       <w:r>
-        <w:t xml:space="preserve">Neste trabalho, implementámos </w:t>
-      </w:r>
-      <w:r>
-        <w:t xml:space="preserve">o </w:t>
+        <w:t xml:space="preserve">Neste trabalho, implementámos o </w:t>
       </w:r>
       <w:proofErr w:type="spellStart"/>
       <w:r>
@@ -2357,13 +2354,7 @@
       </w:r>
       <w:proofErr w:type="spellEnd"/>
       <w:r>
-        <w:t xml:space="preserve"> referente á página web para </w:t>
-      </w:r>
-      <w:r>
-        <w:t>o Projeto Integrado</w:t>
-      </w:r>
-      <w:r>
-        <w:t xml:space="preserve"> com o uso do </w:t>
+        <w:t xml:space="preserve"> referente á página web para o Projeto Integrado com o uso do </w:t>
       </w:r>
       <w:proofErr w:type="spellStart"/>
       <w:r>
@@ -2447,6 +2438,7 @@
       <w:proofErr w:type="spellEnd"/>
     </w:p>
     <w:p/>
+    <w:p/>
     <w:p>
       <w:pPr>
         <w:pStyle w:val="Heading2"/>
@@ -2456,7 +2448,189 @@
         <w:t>Login</w:t>
       </w:r>
       <w:bookmarkEnd w:id="2"/>
-    </w:p>
+      <w:r>
+        <w:t xml:space="preserve"> e Registo</w:t>
+      </w:r>
+    </w:p>
+    <w:p>
+      <w:r>
+        <w:t xml:space="preserve">O nosso </w:t>
+      </w:r>
+      <w:proofErr w:type="spellStart"/>
+      <w:r>
+        <w:t>frontend</w:t>
+      </w:r>
+      <w:proofErr w:type="spellEnd"/>
+      <w:r>
+        <w:t xml:space="preserve"> começa pela página de login/registo, nesta página é permitido fazer login com uma conta atribuída ao utilizador pela instituição ou criada pelo mesmo, para dar login, figura 1, basta preencher os campos email e password corretamente e clicar no botão “Iniciar sessão”, caso não tenha uma conta é possível “Pedir acesso” e criar uma conta na página de registo, figura 2, aqui é possível introduzir todos os dados necessários para uma conta na aplicação.</w:t>
+      </w:r>
+      <w:r>
+        <w:rPr>
+          <w:noProof/>
+        </w:rPr>
+        <w:t xml:space="preserve"> </w:t>
+      </w:r>
+    </w:p>
+    <w:p>
+      <w:pPr>
+        <w:keepNext/>
+        <w:jc w:val="center"/>
+      </w:pPr>
+      <w:r>
+        <w:rPr>
+          <w:noProof/>
+        </w:rPr>
+        <w:drawing>
+          <wp:inline distT="0" distB="0" distL="0" distR="0" wp14:anchorId="61B4E687" wp14:editId="1FD6B585">
+            <wp:extent cx="3781425" cy="4038600"/>
+            <wp:effectExtent l="0" t="0" r="9525" b="0"/>
+            <wp:docPr id="5" name="Picture 5"/>
+            <wp:cNvGraphicFramePr>
+              <a:graphicFrameLocks xmlns:a="http://schemas.openxmlformats.org/drawingml/2006/main" noChangeAspect="1"/>
+            </wp:cNvGraphicFramePr>
+            <a:graphic xmlns:a="http://schemas.openxmlformats.org/drawingml/2006/main">
+              <a:graphicData uri="http://schemas.openxmlformats.org/drawingml/2006/picture">
+                <pic:pic xmlns:pic="http://schemas.openxmlformats.org/drawingml/2006/picture">
+                  <pic:nvPicPr>
+                    <pic:cNvPr id="0" name="Picture 2"/>
+                    <pic:cNvPicPr>
+                      <a:picLocks noChangeAspect="1" noChangeArrowheads="1"/>
+                    </pic:cNvPicPr>
+                  </pic:nvPicPr>
+                  <pic:blipFill>
+                    <a:blip r:embed="rId15">
+                      <a:extLst>
+                        <a:ext uri="{28A0092B-C50C-407E-A947-70E740481C1C}">
+                          <a14:useLocalDpi xmlns:a14="http://schemas.microsoft.com/office/drawing/2010/main" val="0"/>
+                        </a:ext>
+                      </a:extLst>
+                    </a:blip>
+                    <a:srcRect/>
+                    <a:stretch>
+                      <a:fillRect/>
+                    </a:stretch>
+                  </pic:blipFill>
+                  <pic:spPr bwMode="auto">
+                    <a:xfrm>
+                      <a:off x="0" y="0"/>
+                      <a:ext cx="3781425" cy="4038600"/>
+                    </a:xfrm>
+                    <a:prstGeom prst="rect">
+                      <a:avLst/>
+                    </a:prstGeom>
+                    <a:noFill/>
+                    <a:ln>
+                      <a:noFill/>
+                    </a:ln>
+                  </pic:spPr>
+                </pic:pic>
+              </a:graphicData>
+            </a:graphic>
+          </wp:inline>
+        </w:drawing>
+      </w:r>
+    </w:p>
+    <w:p>
+      <w:pPr>
+        <w:pStyle w:val="Caption"/>
+        <w:jc w:val="center"/>
+      </w:pPr>
+      <w:r>
+        <w:t xml:space="preserve">Figura </w:t>
+      </w:r>
+      <w:fldSimple w:instr=" SEQ Figura \* ARABIC ">
+        <w:r>
+          <w:rPr>
+            <w:noProof/>
+          </w:rPr>
+          <w:t>1</w:t>
+        </w:r>
+      </w:fldSimple>
+      <w:r>
+        <w:t xml:space="preserve"> - Login</w:t>
+      </w:r>
+    </w:p>
+    <w:p>
+      <w:pPr>
+        <w:keepNext/>
+        <w:jc w:val="center"/>
+      </w:pPr>
+      <w:r>
+        <w:rPr>
+          <w:noProof/>
+        </w:rPr>
+        <w:lastRenderedPageBreak/>
+        <w:drawing>
+          <wp:inline distT="0" distB="0" distL="0" distR="0" wp14:anchorId="14D4B0B6" wp14:editId="4599EF3D">
+            <wp:extent cx="3686175" cy="5886450"/>
+            <wp:effectExtent l="0" t="0" r="9525" b="0"/>
+            <wp:docPr id="6" name="Picture 6"/>
+            <wp:cNvGraphicFramePr>
+              <a:graphicFrameLocks xmlns:a="http://schemas.openxmlformats.org/drawingml/2006/main" noChangeAspect="1"/>
+            </wp:cNvGraphicFramePr>
+            <a:graphic xmlns:a="http://schemas.openxmlformats.org/drawingml/2006/main">
+              <a:graphicData uri="http://schemas.openxmlformats.org/drawingml/2006/picture">
+                <pic:pic xmlns:pic="http://schemas.openxmlformats.org/drawingml/2006/picture">
+                  <pic:nvPicPr>
+                    <pic:cNvPr id="0" name="Picture 3"/>
+                    <pic:cNvPicPr>
+                      <a:picLocks noChangeAspect="1" noChangeArrowheads="1"/>
+                    </pic:cNvPicPr>
+                  </pic:nvPicPr>
+                  <pic:blipFill>
+                    <a:blip r:embed="rId16">
+                      <a:extLst>
+                        <a:ext uri="{28A0092B-C50C-407E-A947-70E740481C1C}">
+                          <a14:useLocalDpi xmlns:a14="http://schemas.microsoft.com/office/drawing/2010/main" val="0"/>
+                        </a:ext>
+                      </a:extLst>
+                    </a:blip>
+                    <a:srcRect/>
+                    <a:stretch>
+                      <a:fillRect/>
+                    </a:stretch>
+                  </pic:blipFill>
+                  <pic:spPr bwMode="auto">
+                    <a:xfrm>
+                      <a:off x="0" y="0"/>
+                      <a:ext cx="3686175" cy="5886450"/>
+                    </a:xfrm>
+                    <a:prstGeom prst="rect">
+                      <a:avLst/>
+                    </a:prstGeom>
+                    <a:noFill/>
+                    <a:ln>
+                      <a:noFill/>
+                    </a:ln>
+                  </pic:spPr>
+                </pic:pic>
+              </a:graphicData>
+            </a:graphic>
+          </wp:inline>
+        </w:drawing>
+      </w:r>
+    </w:p>
+    <w:p>
+      <w:pPr>
+        <w:pStyle w:val="Caption"/>
+        <w:jc w:val="center"/>
+      </w:pPr>
+      <w:r>
+        <w:t xml:space="preserve">Figura </w:t>
+      </w:r>
+      <w:fldSimple w:instr=" SEQ Figura \* ARABIC ">
+        <w:r>
+          <w:rPr>
+            <w:noProof/>
+          </w:rPr>
+          <w:t>2</w:t>
+        </w:r>
+      </w:fldSimple>
+      <w:r>
+        <w:t xml:space="preserve"> - Registo</w:t>
+      </w:r>
+    </w:p>
+    <w:p/>
     <w:p>
       <w:pPr>
         <w:pStyle w:val="Heading2"/>
@@ -2467,6 +2641,90 @@
       </w:r>
       <w:bookmarkEnd w:id="3"/>
     </w:p>
+    <w:p>
+      <w:r>
+        <w:t>Para facilitar a navegação no website criamos uma barra de navegação</w:t>
+      </w:r>
+      <w:r>
+        <w:t>, figura X,</w:t>
+      </w:r>
+      <w:r>
+        <w:t xml:space="preserve"> do lado esquerdo que estará sempre presente</w:t>
+      </w:r>
+      <w:r>
+        <w:t>, esta permite um rápido acesso a maioria das funcionalidades implementadas.</w:t>
+      </w:r>
+    </w:p>
+    <w:p>
+      <w:pPr>
+        <w:keepNext/>
+        <w:jc w:val="center"/>
+      </w:pPr>
+      <w:r>
+        <w:rPr>
+          <w:noProof/>
+        </w:rPr>
+        <w:lastRenderedPageBreak/>
+        <w:drawing>
+          <wp:inline distT="0" distB="0" distL="0" distR="0" wp14:anchorId="544D81EE" wp14:editId="2FF03378">
+            <wp:extent cx="1990725" cy="5962650"/>
+            <wp:effectExtent l="0" t="0" r="9525" b="0"/>
+            <wp:docPr id="7" name="Picture 7"/>
+            <wp:cNvGraphicFramePr>
+              <a:graphicFrameLocks xmlns:a="http://schemas.openxmlformats.org/drawingml/2006/main" noChangeAspect="1"/>
+            </wp:cNvGraphicFramePr>
+            <a:graphic xmlns:a="http://schemas.openxmlformats.org/drawingml/2006/main">
+              <a:graphicData uri="http://schemas.openxmlformats.org/drawingml/2006/picture">
+                <pic:pic xmlns:pic="http://schemas.openxmlformats.org/drawingml/2006/picture">
+                  <pic:nvPicPr>
+                    <pic:cNvPr id="0" name="Picture 4"/>
+                    <pic:cNvPicPr>
+                      <a:picLocks noChangeAspect="1" noChangeArrowheads="1"/>
+                    </pic:cNvPicPr>
+                  </pic:nvPicPr>
+                  <pic:blipFill>
+                    <a:blip r:embed="rId17">
+                      <a:extLst>
+                        <a:ext uri="{28A0092B-C50C-407E-A947-70E740481C1C}">
+                          <a14:useLocalDpi xmlns:a14="http://schemas.microsoft.com/office/drawing/2010/main" val="0"/>
+                        </a:ext>
+                      </a:extLst>
+                    </a:blip>
+                    <a:srcRect/>
+                    <a:stretch>
+                      <a:fillRect/>
+                    </a:stretch>
+                  </pic:blipFill>
+                  <pic:spPr bwMode="auto">
+                    <a:xfrm>
+                      <a:off x="0" y="0"/>
+                      <a:ext cx="1990725" cy="5962650"/>
+                    </a:xfrm>
+                    <a:prstGeom prst="rect">
+                      <a:avLst/>
+                    </a:prstGeom>
+                    <a:noFill/>
+                    <a:ln>
+                      <a:noFill/>
+                    </a:ln>
+                  </pic:spPr>
+                </pic:pic>
+              </a:graphicData>
+            </a:graphic>
+          </wp:inline>
+        </w:drawing>
+      </w:r>
+    </w:p>
+    <w:p>
+      <w:pPr>
+        <w:pStyle w:val="Caption"/>
+        <w:jc w:val="center"/>
+      </w:pPr>
+      <w:r>
+        <w:t>Figura X - Menu de Navegação</w:t>
+      </w:r>
+    </w:p>
+    <w:p/>
     <w:p>
       <w:pPr>
         <w:pStyle w:val="Heading2"/>
@@ -2490,6 +2748,11 @@
       <w:proofErr w:type="spellEnd"/>
     </w:p>
     <w:p>
+      <w:r>
+        <w:t>A homepage permite um acesso rápido a diversas informações e estatísticas pertinentes aos utilizadores.</w:t>
+      </w:r>
+    </w:p>
+    <w:p>
       <w:pPr>
         <w:pStyle w:val="Heading3"/>
         <w:rPr>
@@ -2501,12 +2764,50 @@
         <w:rPr>
           <w:lang w:eastAsia="pt-PT"/>
         </w:rPr>
+        <w:lastRenderedPageBreak/>
         <w:t>Mapa</w:t>
       </w:r>
       <w:bookmarkEnd w:id="6"/>
     </w:p>
     <w:p>
       <w:pPr>
+        <w:rPr>
+          <w:lang w:eastAsia="pt-PT"/>
+        </w:rPr>
+      </w:pPr>
+      <w:r>
+        <w:rPr>
+          <w:lang w:eastAsia="pt-PT"/>
+        </w:rPr>
+        <w:t>E</w:t>
+      </w:r>
+      <w:r>
+        <w:rPr>
+          <w:lang w:eastAsia="pt-PT"/>
+        </w:rPr>
+        <w:t>sta página</w:t>
+      </w:r>
+      <w:r>
+        <w:rPr>
+          <w:lang w:eastAsia="pt-PT"/>
+        </w:rPr>
+        <w:t xml:space="preserve"> permite, com</w:t>
+      </w:r>
+      <w:r>
+        <w:rPr>
+          <w:lang w:eastAsia="pt-PT"/>
+        </w:rPr>
+        <w:t xml:space="preserve"> </w:t>
+      </w:r>
+      <w:r>
+        <w:rPr>
+          <w:lang w:eastAsia="pt-PT"/>
+        </w:rPr>
+        <w:t xml:space="preserve">um mapa interativo e uma lista de locais existentes, adicionar/alterar a informação dos diversos locais indoor das instituições. </w:t>
+      </w:r>
+    </w:p>
+    <w:p>
+      <w:pPr>
         <w:pStyle w:val="Heading3"/>
         <w:rPr>
           <w:lang w:eastAsia="pt-PT"/>
@@ -2523,6 +2824,19 @@
     </w:p>
     <w:p>
       <w:pPr>
+        <w:rPr>
+          <w:lang w:eastAsia="pt-PT"/>
+        </w:rPr>
+      </w:pPr>
+      <w:r>
+        <w:rPr>
+          <w:lang w:eastAsia="pt-PT"/>
+        </w:rPr>
+        <w:t>Nesta página é dada a informação necessária para determinar em que locais, indoor e outdoor, é que se deteta o maior número de aglomerados.</w:t>
+      </w:r>
+    </w:p>
+    <w:p>
+      <w:pPr>
         <w:pStyle w:val="Heading3"/>
         <w:rPr>
           <w:noProof/>
@@ -2536,6 +2850,38 @@
         <w:t>Alertas</w:t>
       </w:r>
       <w:bookmarkEnd w:id="8"/>
+    </w:p>
+    <w:p>
+      <w:r>
+        <w:t xml:space="preserve">Na página </w:t>
+      </w:r>
+      <w:r>
+        <w:t>Alertas</w:t>
+      </w:r>
+      <w:r>
+        <w:t xml:space="preserve"> é possível </w:t>
+      </w:r>
+      <w:r>
+        <w:t xml:space="preserve">editar, </w:t>
+      </w:r>
+      <w:r>
+        <w:t xml:space="preserve">criar </w:t>
+      </w:r>
+      <w:r>
+        <w:t xml:space="preserve">e eliminar </w:t>
+      </w:r>
+      <w:r>
+        <w:t>tipos de alertas</w:t>
+      </w:r>
+      <w:r>
+        <w:t xml:space="preserve">, assim como, </w:t>
+      </w:r>
+      <w:r>
+        <w:t xml:space="preserve">emitir </w:t>
+      </w:r>
+      <w:r>
+        <w:t>e consultar alertas.</w:t>
+      </w:r>
     </w:p>
     <w:p>
       <w:pPr>
@@ -2557,6 +2903,79 @@
     </w:p>
     <w:p>
       <w:pPr>
+        <w:rPr>
+          <w:lang w:eastAsia="pt-PT"/>
+        </w:rPr>
+      </w:pPr>
+      <w:r>
+        <w:rPr>
+          <w:lang w:eastAsia="pt-PT"/>
+        </w:rPr>
+        <w:t>A</w:t>
+      </w:r>
+      <w:r>
+        <w:rPr>
+          <w:lang w:eastAsia="pt-PT"/>
+        </w:rPr>
+        <w:t xml:space="preserve"> página </w:t>
+      </w:r>
+      <w:proofErr w:type="spellStart"/>
+      <w:r>
+        <w:rPr>
+          <w:lang w:eastAsia="pt-PT"/>
+        </w:rPr>
+        <w:t>Reports</w:t>
+      </w:r>
+      <w:proofErr w:type="spellEnd"/>
+      <w:r>
+        <w:rPr>
+          <w:lang w:eastAsia="pt-PT"/>
+        </w:rPr>
+        <w:t xml:space="preserve"> </w:t>
+      </w:r>
+      <w:r>
+        <w:rPr>
+          <w:lang w:eastAsia="pt-PT"/>
+        </w:rPr>
+        <w:t xml:space="preserve">permite </w:t>
+      </w:r>
+      <w:r>
+        <w:rPr>
+          <w:lang w:eastAsia="pt-PT"/>
+        </w:rPr>
+        <w:t xml:space="preserve">consultar diferentes dados referentes aos </w:t>
+      </w:r>
+      <w:proofErr w:type="spellStart"/>
+      <w:r>
+        <w:rPr>
+          <w:lang w:eastAsia="pt-PT"/>
+        </w:rPr>
+        <w:t>reports</w:t>
+      </w:r>
+      <w:proofErr w:type="spellEnd"/>
+      <w:r>
+        <w:rPr>
+          <w:lang w:eastAsia="pt-PT"/>
+        </w:rPr>
+        <w:t xml:space="preserve">, alterar os limites de lotação da instituição, assim como, pesquisar e remover os </w:t>
+      </w:r>
+      <w:proofErr w:type="spellStart"/>
+      <w:r>
+        <w:rPr>
+          <w:lang w:eastAsia="pt-PT"/>
+        </w:rPr>
+        <w:t>reports</w:t>
+      </w:r>
+      <w:proofErr w:type="spellEnd"/>
+      <w:r>
+        <w:rPr>
+          <w:lang w:eastAsia="pt-PT"/>
+        </w:rPr>
+        <w:t xml:space="preserve"> existentes através de uma lista.</w:t>
+      </w:r>
+    </w:p>
+    <w:p>
+      <w:pPr>
         <w:pStyle w:val="Heading3"/>
         <w:rPr>
           <w:lang w:eastAsia="pt-PT"/>
@@ -2573,6 +2992,19 @@
     </w:p>
     <w:p>
       <w:pPr>
+        <w:rPr>
+          <w:lang w:eastAsia="pt-PT"/>
+        </w:rPr>
+      </w:pPr>
+      <w:r>
+        <w:rPr>
+          <w:lang w:eastAsia="pt-PT"/>
+        </w:rPr>
+        <w:t>Para gerir os comentários basta ir a página Opiniões, onde também existe a classificação da instituição assim como uma classificação média da na última semana.</w:t>
+      </w:r>
+    </w:p>
+    <w:p>
+      <w:pPr>
         <w:pStyle w:val="Heading3"/>
         <w:rPr>
           <w:lang w:eastAsia="pt-PT"/>
@@ -2589,6 +3021,19 @@
     </w:p>
     <w:p>
       <w:pPr>
+        <w:rPr>
+          <w:lang w:eastAsia="pt-PT"/>
+        </w:rPr>
+      </w:pPr>
+      <w:r>
+        <w:rPr>
+          <w:lang w:eastAsia="pt-PT"/>
+        </w:rPr>
+        <w:t>Nesta página é possível gerir os utilizadores pertencentes a instituição.</w:t>
+      </w:r>
+    </w:p>
+    <w:p>
+      <w:pPr>
         <w:pStyle w:val="Heading3"/>
         <w:rPr>
           <w:lang w:eastAsia="pt-PT"/>
@@ -2602,6 +3047,19 @@
         <w:t>Definições</w:t>
       </w:r>
       <w:bookmarkEnd w:id="12"/>
+    </w:p>
+    <w:p>
+      <w:pPr>
+        <w:rPr>
+          <w:lang w:eastAsia="pt-PT"/>
+        </w:rPr>
+      </w:pPr>
+      <w:r>
+        <w:rPr>
+          <w:lang w:eastAsia="pt-PT"/>
+        </w:rPr>
+        <w:t>Por fim, nas definições é possível atualizar os dados da instituição, assim como, dos seus locais indoor e outdoor.</w:t>
+      </w:r>
     </w:p>
     <w:p>
       <w:pPr>
@@ -2634,6 +3092,7 @@
       <w:bookmarkEnd w:id="14"/>
       <w:proofErr w:type="spellEnd"/>
     </w:p>
+    <w:p/>
     <w:p>
       <w:pPr>
         <w:pStyle w:val="Heading2"/>
@@ -2646,6 +3105,1291 @@
       <w:bookmarkEnd w:id="15"/>
       <w:proofErr w:type="spellEnd"/>
     </w:p>
+    <w:p/>
+    <w:p>
+      <w:r>
+        <w:t xml:space="preserve">Pessoas: </w:t>
+      </w:r>
+    </w:p>
+    <w:p>
+      <w:pPr>
+        <w:jc w:val="center"/>
+      </w:pPr>
+      <w:r>
+        <w:rPr>
+          <w:noProof/>
+        </w:rPr>
+        <w:drawing>
+          <wp:inline distT="0" distB="0" distL="0" distR="0" wp14:anchorId="5E1CFE5C" wp14:editId="01A7423D">
+            <wp:extent cx="3277255" cy="6257925"/>
+            <wp:effectExtent l="0" t="0" r="0" b="0"/>
+            <wp:docPr id="8" name="Picture 8"/>
+            <wp:cNvGraphicFramePr>
+              <a:graphicFrameLocks xmlns:a="http://schemas.openxmlformats.org/drawingml/2006/main" noChangeAspect="1"/>
+            </wp:cNvGraphicFramePr>
+            <a:graphic xmlns:a="http://schemas.openxmlformats.org/drawingml/2006/main">
+              <a:graphicData uri="http://schemas.openxmlformats.org/drawingml/2006/picture">
+                <pic:pic xmlns:pic="http://schemas.openxmlformats.org/drawingml/2006/picture">
+                  <pic:nvPicPr>
+                    <pic:cNvPr id="0" name="Picture 5"/>
+                    <pic:cNvPicPr>
+                      <a:picLocks noChangeAspect="1" noChangeArrowheads="1"/>
+                    </pic:cNvPicPr>
+                  </pic:nvPicPr>
+                  <pic:blipFill>
+                    <a:blip r:embed="rId18">
+                      <a:extLst>
+                        <a:ext uri="{28A0092B-C50C-407E-A947-70E740481C1C}">
+                          <a14:useLocalDpi xmlns:a14="http://schemas.microsoft.com/office/drawing/2010/main" val="0"/>
+                        </a:ext>
+                      </a:extLst>
+                    </a:blip>
+                    <a:srcRect/>
+                    <a:stretch>
+                      <a:fillRect/>
+                    </a:stretch>
+                  </pic:blipFill>
+                  <pic:spPr bwMode="auto">
+                    <a:xfrm>
+                      <a:off x="0" y="0"/>
+                      <a:ext cx="3321986" cy="6343339"/>
+                    </a:xfrm>
+                    <a:prstGeom prst="rect">
+                      <a:avLst/>
+                    </a:prstGeom>
+                    <a:noFill/>
+                    <a:ln>
+                      <a:noFill/>
+                    </a:ln>
+                  </pic:spPr>
+                </pic:pic>
+              </a:graphicData>
+            </a:graphic>
+          </wp:inline>
+        </w:drawing>
+      </w:r>
+    </w:p>
+    <w:p>
+      <w:proofErr w:type="spellStart"/>
+      <w:r>
+        <w:lastRenderedPageBreak/>
+        <w:t>admin</w:t>
+      </w:r>
+      <w:proofErr w:type="spellEnd"/>
+    </w:p>
+    <w:p>
+      <w:r>
+        <w:rPr>
+          <w:noProof/>
+        </w:rPr>
+        <w:drawing>
+          <wp:inline distT="0" distB="0" distL="0" distR="0" wp14:anchorId="7EF776F3" wp14:editId="7B890DB3">
+            <wp:extent cx="5753100" cy="3752850"/>
+            <wp:effectExtent l="0" t="0" r="0" b="0"/>
+            <wp:docPr id="9" name="Picture 9"/>
+            <wp:cNvGraphicFramePr>
+              <a:graphicFrameLocks xmlns:a="http://schemas.openxmlformats.org/drawingml/2006/main" noChangeAspect="1"/>
+            </wp:cNvGraphicFramePr>
+            <a:graphic xmlns:a="http://schemas.openxmlformats.org/drawingml/2006/main">
+              <a:graphicData uri="http://schemas.openxmlformats.org/drawingml/2006/picture">
+                <pic:pic xmlns:pic="http://schemas.openxmlformats.org/drawingml/2006/picture">
+                  <pic:nvPicPr>
+                    <pic:cNvPr id="0" name="Picture 6"/>
+                    <pic:cNvPicPr>
+                      <a:picLocks noChangeAspect="1" noChangeArrowheads="1"/>
+                    </pic:cNvPicPr>
+                  </pic:nvPicPr>
+                  <pic:blipFill>
+                    <a:blip r:embed="rId19">
+                      <a:extLst>
+                        <a:ext uri="{28A0092B-C50C-407E-A947-70E740481C1C}">
+                          <a14:useLocalDpi xmlns:a14="http://schemas.microsoft.com/office/drawing/2010/main" val="0"/>
+                        </a:ext>
+                      </a:extLst>
+                    </a:blip>
+                    <a:srcRect/>
+                    <a:stretch>
+                      <a:fillRect/>
+                    </a:stretch>
+                  </pic:blipFill>
+                  <pic:spPr bwMode="auto">
+                    <a:xfrm>
+                      <a:off x="0" y="0"/>
+                      <a:ext cx="5753100" cy="3752850"/>
+                    </a:xfrm>
+                    <a:prstGeom prst="rect">
+                      <a:avLst/>
+                    </a:prstGeom>
+                    <a:noFill/>
+                    <a:ln>
+                      <a:noFill/>
+                    </a:ln>
+                  </pic:spPr>
+                </pic:pic>
+              </a:graphicData>
+            </a:graphic>
+          </wp:inline>
+        </w:drawing>
+      </w:r>
+    </w:p>
+    <w:p>
+      <w:proofErr w:type="spellStart"/>
+      <w:r>
+        <w:t>utili</w:t>
+      </w:r>
+      <w:proofErr w:type="spellEnd"/>
+      <w:r>
+        <w:t xml:space="preserve"> </w:t>
+      </w:r>
+      <w:proofErr w:type="spellStart"/>
+      <w:r>
+        <w:t>instituicao</w:t>
+      </w:r>
+      <w:proofErr w:type="spellEnd"/>
+    </w:p>
+    <w:p>
+      <w:pPr>
+        <w:jc w:val="center"/>
+      </w:pPr>
+      <w:r>
+        <w:rPr>
+          <w:noProof/>
+        </w:rPr>
+        <w:drawing>
+          <wp:inline distT="0" distB="0" distL="0" distR="0" wp14:anchorId="6752EC42" wp14:editId="29811CCC">
+            <wp:extent cx="5753100" cy="3333750"/>
+            <wp:effectExtent l="0" t="0" r="0" b="0"/>
+            <wp:docPr id="10" name="Picture 10"/>
+            <wp:cNvGraphicFramePr>
+              <a:graphicFrameLocks xmlns:a="http://schemas.openxmlformats.org/drawingml/2006/main" noChangeAspect="1"/>
+            </wp:cNvGraphicFramePr>
+            <a:graphic xmlns:a="http://schemas.openxmlformats.org/drawingml/2006/main">
+              <a:graphicData uri="http://schemas.openxmlformats.org/drawingml/2006/picture">
+                <pic:pic xmlns:pic="http://schemas.openxmlformats.org/drawingml/2006/picture">
+                  <pic:nvPicPr>
+                    <pic:cNvPr id="0" name="Picture 7"/>
+                    <pic:cNvPicPr>
+                      <a:picLocks noChangeAspect="1" noChangeArrowheads="1"/>
+                    </pic:cNvPicPr>
+                  </pic:nvPicPr>
+                  <pic:blipFill>
+                    <a:blip r:embed="rId20">
+                      <a:extLst>
+                        <a:ext uri="{28A0092B-C50C-407E-A947-70E740481C1C}">
+                          <a14:useLocalDpi xmlns:a14="http://schemas.microsoft.com/office/drawing/2010/main" val="0"/>
+                        </a:ext>
+                      </a:extLst>
+                    </a:blip>
+                    <a:srcRect/>
+                    <a:stretch>
+                      <a:fillRect/>
+                    </a:stretch>
+                  </pic:blipFill>
+                  <pic:spPr bwMode="auto">
+                    <a:xfrm>
+                      <a:off x="0" y="0"/>
+                      <a:ext cx="5753100" cy="3333750"/>
+                    </a:xfrm>
+                    <a:prstGeom prst="rect">
+                      <a:avLst/>
+                    </a:prstGeom>
+                    <a:noFill/>
+                    <a:ln>
+                      <a:noFill/>
+                    </a:ln>
+                  </pic:spPr>
+                </pic:pic>
+              </a:graphicData>
+            </a:graphic>
+          </wp:inline>
+        </w:drawing>
+      </w:r>
+    </w:p>
+    <w:p/>
+    <w:p>
+      <w:r>
+        <w:lastRenderedPageBreak/>
+        <w:t xml:space="preserve">outros </w:t>
+      </w:r>
+      <w:proofErr w:type="spellStart"/>
+      <w:r>
+        <w:t>util</w:t>
+      </w:r>
+      <w:proofErr w:type="spellEnd"/>
+    </w:p>
+    <w:p>
+      <w:pPr>
+        <w:jc w:val="center"/>
+      </w:pPr>
+      <w:r>
+        <w:rPr>
+          <w:noProof/>
+        </w:rPr>
+        <w:drawing>
+          <wp:inline distT="0" distB="0" distL="0" distR="0" wp14:anchorId="1733EAAE" wp14:editId="5DC9B353">
+            <wp:extent cx="5753100" cy="2895600"/>
+            <wp:effectExtent l="0" t="0" r="0" b="0"/>
+            <wp:docPr id="11" name="Picture 11"/>
+            <wp:cNvGraphicFramePr>
+              <a:graphicFrameLocks xmlns:a="http://schemas.openxmlformats.org/drawingml/2006/main" noChangeAspect="1"/>
+            </wp:cNvGraphicFramePr>
+            <a:graphic xmlns:a="http://schemas.openxmlformats.org/drawingml/2006/main">
+              <a:graphicData uri="http://schemas.openxmlformats.org/drawingml/2006/picture">
+                <pic:pic xmlns:pic="http://schemas.openxmlformats.org/drawingml/2006/picture">
+                  <pic:nvPicPr>
+                    <pic:cNvPr id="0" name="Picture 8"/>
+                    <pic:cNvPicPr>
+                      <a:picLocks noChangeAspect="1" noChangeArrowheads="1"/>
+                    </pic:cNvPicPr>
+                  </pic:nvPicPr>
+                  <pic:blipFill>
+                    <a:blip r:embed="rId21">
+                      <a:extLst>
+                        <a:ext uri="{28A0092B-C50C-407E-A947-70E740481C1C}">
+                          <a14:useLocalDpi xmlns:a14="http://schemas.microsoft.com/office/drawing/2010/main" val="0"/>
+                        </a:ext>
+                      </a:extLst>
+                    </a:blip>
+                    <a:srcRect/>
+                    <a:stretch>
+                      <a:fillRect/>
+                    </a:stretch>
+                  </pic:blipFill>
+                  <pic:spPr bwMode="auto">
+                    <a:xfrm>
+                      <a:off x="0" y="0"/>
+                      <a:ext cx="5753100" cy="2895600"/>
+                    </a:xfrm>
+                    <a:prstGeom prst="rect">
+                      <a:avLst/>
+                    </a:prstGeom>
+                    <a:noFill/>
+                    <a:ln>
+                      <a:noFill/>
+                    </a:ln>
+                  </pic:spPr>
+                </pic:pic>
+              </a:graphicData>
+            </a:graphic>
+          </wp:inline>
+        </w:drawing>
+      </w:r>
+    </w:p>
+    <w:p>
+      <w:proofErr w:type="spellStart"/>
+      <w:r>
+        <w:t>instituicao</w:t>
+      </w:r>
+      <w:proofErr w:type="spellEnd"/>
+    </w:p>
+    <w:p>
+      <w:pPr>
+        <w:jc w:val="center"/>
+      </w:pPr>
+      <w:r>
+        <w:rPr>
+          <w:noProof/>
+        </w:rPr>
+        <w:drawing>
+          <wp:inline distT="0" distB="0" distL="0" distR="0" wp14:anchorId="69194F4B" wp14:editId="77E5EA49">
+            <wp:extent cx="4067175" cy="4752975"/>
+            <wp:effectExtent l="0" t="0" r="9525" b="9525"/>
+            <wp:docPr id="12" name="Picture 12"/>
+            <wp:cNvGraphicFramePr>
+              <a:graphicFrameLocks xmlns:a="http://schemas.openxmlformats.org/drawingml/2006/main" noChangeAspect="1"/>
+            </wp:cNvGraphicFramePr>
+            <a:graphic xmlns:a="http://schemas.openxmlformats.org/drawingml/2006/main">
+              <a:graphicData uri="http://schemas.openxmlformats.org/drawingml/2006/picture">
+                <pic:pic xmlns:pic="http://schemas.openxmlformats.org/drawingml/2006/picture">
+                  <pic:nvPicPr>
+                    <pic:cNvPr id="0" name="Picture 9"/>
+                    <pic:cNvPicPr>
+                      <a:picLocks noChangeAspect="1" noChangeArrowheads="1"/>
+                    </pic:cNvPicPr>
+                  </pic:nvPicPr>
+                  <pic:blipFill>
+                    <a:blip r:embed="rId22">
+                      <a:extLst>
+                        <a:ext uri="{28A0092B-C50C-407E-A947-70E740481C1C}">
+                          <a14:useLocalDpi xmlns:a14="http://schemas.microsoft.com/office/drawing/2010/main" val="0"/>
+                        </a:ext>
+                      </a:extLst>
+                    </a:blip>
+                    <a:srcRect/>
+                    <a:stretch>
+                      <a:fillRect/>
+                    </a:stretch>
+                  </pic:blipFill>
+                  <pic:spPr bwMode="auto">
+                    <a:xfrm>
+                      <a:off x="0" y="0"/>
+                      <a:ext cx="4067175" cy="4752975"/>
+                    </a:xfrm>
+                    <a:prstGeom prst="rect">
+                      <a:avLst/>
+                    </a:prstGeom>
+                    <a:noFill/>
+                    <a:ln>
+                      <a:noFill/>
+                    </a:ln>
+                  </pic:spPr>
+                </pic:pic>
+              </a:graphicData>
+            </a:graphic>
+          </wp:inline>
+        </w:drawing>
+      </w:r>
+    </w:p>
+    <w:p>
+      <w:r>
+        <w:lastRenderedPageBreak/>
+        <w:t>local</w:t>
+      </w:r>
+    </w:p>
+    <w:p>
+      <w:pPr>
+        <w:jc w:val="center"/>
+      </w:pPr>
+      <w:r>
+        <w:rPr>
+          <w:noProof/>
+        </w:rPr>
+        <w:drawing>
+          <wp:inline distT="0" distB="0" distL="0" distR="0" wp14:anchorId="50A4C196" wp14:editId="6A1CF59E">
+            <wp:extent cx="5753100" cy="3829050"/>
+            <wp:effectExtent l="0" t="0" r="0" b="0"/>
+            <wp:docPr id="13" name="Picture 13"/>
+            <wp:cNvGraphicFramePr>
+              <a:graphicFrameLocks xmlns:a="http://schemas.openxmlformats.org/drawingml/2006/main" noChangeAspect="1"/>
+            </wp:cNvGraphicFramePr>
+            <a:graphic xmlns:a="http://schemas.openxmlformats.org/drawingml/2006/main">
+              <a:graphicData uri="http://schemas.openxmlformats.org/drawingml/2006/picture">
+                <pic:pic xmlns:pic="http://schemas.openxmlformats.org/drawingml/2006/picture">
+                  <pic:nvPicPr>
+                    <pic:cNvPr id="0" name="Picture 10"/>
+                    <pic:cNvPicPr>
+                      <a:picLocks noChangeAspect="1" noChangeArrowheads="1"/>
+                    </pic:cNvPicPr>
+                  </pic:nvPicPr>
+                  <pic:blipFill>
+                    <a:blip r:embed="rId23">
+                      <a:extLst>
+                        <a:ext uri="{28A0092B-C50C-407E-A947-70E740481C1C}">
+                          <a14:useLocalDpi xmlns:a14="http://schemas.microsoft.com/office/drawing/2010/main" val="0"/>
+                        </a:ext>
+                      </a:extLst>
+                    </a:blip>
+                    <a:srcRect/>
+                    <a:stretch>
+                      <a:fillRect/>
+                    </a:stretch>
+                  </pic:blipFill>
+                  <pic:spPr bwMode="auto">
+                    <a:xfrm>
+                      <a:off x="0" y="0"/>
+                      <a:ext cx="5753100" cy="3829050"/>
+                    </a:xfrm>
+                    <a:prstGeom prst="rect">
+                      <a:avLst/>
+                    </a:prstGeom>
+                    <a:noFill/>
+                    <a:ln>
+                      <a:noFill/>
+                    </a:ln>
+                  </pic:spPr>
+                </pic:pic>
+              </a:graphicData>
+            </a:graphic>
+          </wp:inline>
+        </w:drawing>
+      </w:r>
+    </w:p>
+    <w:p>
+      <w:r>
+        <w:t>local indoor</w:t>
+      </w:r>
+    </w:p>
+    <w:p>
+      <w:pPr>
+        <w:jc w:val="center"/>
+      </w:pPr>
+      <w:r>
+        <w:rPr>
+          <w:noProof/>
+        </w:rPr>
+        <w:drawing>
+          <wp:inline distT="0" distB="0" distL="0" distR="0" wp14:anchorId="2C6D8F07" wp14:editId="2D46CA92">
+            <wp:extent cx="5753100" cy="3257550"/>
+            <wp:effectExtent l="0" t="0" r="0" b="0"/>
+            <wp:docPr id="14" name="Picture 14"/>
+            <wp:cNvGraphicFramePr>
+              <a:graphicFrameLocks xmlns:a="http://schemas.openxmlformats.org/drawingml/2006/main" noChangeAspect="1"/>
+            </wp:cNvGraphicFramePr>
+            <a:graphic xmlns:a="http://schemas.openxmlformats.org/drawingml/2006/main">
+              <a:graphicData uri="http://schemas.openxmlformats.org/drawingml/2006/picture">
+                <pic:pic xmlns:pic="http://schemas.openxmlformats.org/drawingml/2006/picture">
+                  <pic:nvPicPr>
+                    <pic:cNvPr id="0" name="Picture 11"/>
+                    <pic:cNvPicPr>
+                      <a:picLocks noChangeAspect="1" noChangeArrowheads="1"/>
+                    </pic:cNvPicPr>
+                  </pic:nvPicPr>
+                  <pic:blipFill>
+                    <a:blip r:embed="rId24">
+                      <a:extLst>
+                        <a:ext uri="{28A0092B-C50C-407E-A947-70E740481C1C}">
+                          <a14:useLocalDpi xmlns:a14="http://schemas.microsoft.com/office/drawing/2010/main" val="0"/>
+                        </a:ext>
+                      </a:extLst>
+                    </a:blip>
+                    <a:srcRect/>
+                    <a:stretch>
+                      <a:fillRect/>
+                    </a:stretch>
+                  </pic:blipFill>
+                  <pic:spPr bwMode="auto">
+                    <a:xfrm>
+                      <a:off x="0" y="0"/>
+                      <a:ext cx="5753100" cy="3257550"/>
+                    </a:xfrm>
+                    <a:prstGeom prst="rect">
+                      <a:avLst/>
+                    </a:prstGeom>
+                    <a:noFill/>
+                    <a:ln>
+                      <a:noFill/>
+                    </a:ln>
+                  </pic:spPr>
+                </pic:pic>
+              </a:graphicData>
+            </a:graphic>
+          </wp:inline>
+        </w:drawing>
+      </w:r>
+    </w:p>
+    <w:p/>
+    <w:p>
+      <w:proofErr w:type="spellStart"/>
+      <w:r>
+        <w:lastRenderedPageBreak/>
+        <w:t>report</w:t>
+      </w:r>
+      <w:proofErr w:type="spellEnd"/>
+      <w:r>
+        <w:t xml:space="preserve"> indoor</w:t>
+      </w:r>
+    </w:p>
+    <w:p>
+      <w:pPr>
+        <w:jc w:val="center"/>
+      </w:pPr>
+      <w:r>
+        <w:rPr>
+          <w:noProof/>
+        </w:rPr>
+        <w:drawing>
+          <wp:inline distT="0" distB="0" distL="0" distR="0" wp14:anchorId="71B79672" wp14:editId="4AC9A3E5">
+            <wp:extent cx="5753100" cy="3819525"/>
+            <wp:effectExtent l="0" t="0" r="0" b="9525"/>
+            <wp:docPr id="15" name="Picture 15"/>
+            <wp:cNvGraphicFramePr>
+              <a:graphicFrameLocks xmlns:a="http://schemas.openxmlformats.org/drawingml/2006/main" noChangeAspect="1"/>
+            </wp:cNvGraphicFramePr>
+            <a:graphic xmlns:a="http://schemas.openxmlformats.org/drawingml/2006/main">
+              <a:graphicData uri="http://schemas.openxmlformats.org/drawingml/2006/picture">
+                <pic:pic xmlns:pic="http://schemas.openxmlformats.org/drawingml/2006/picture">
+                  <pic:nvPicPr>
+                    <pic:cNvPr id="0" name="Picture 12"/>
+                    <pic:cNvPicPr>
+                      <a:picLocks noChangeAspect="1" noChangeArrowheads="1"/>
+                    </pic:cNvPicPr>
+                  </pic:nvPicPr>
+                  <pic:blipFill>
+                    <a:blip r:embed="rId25">
+                      <a:extLst>
+                        <a:ext uri="{28A0092B-C50C-407E-A947-70E740481C1C}">
+                          <a14:useLocalDpi xmlns:a14="http://schemas.microsoft.com/office/drawing/2010/main" val="0"/>
+                        </a:ext>
+                      </a:extLst>
+                    </a:blip>
+                    <a:srcRect/>
+                    <a:stretch>
+                      <a:fillRect/>
+                    </a:stretch>
+                  </pic:blipFill>
+                  <pic:spPr bwMode="auto">
+                    <a:xfrm>
+                      <a:off x="0" y="0"/>
+                      <a:ext cx="5753100" cy="3819525"/>
+                    </a:xfrm>
+                    <a:prstGeom prst="rect">
+                      <a:avLst/>
+                    </a:prstGeom>
+                    <a:noFill/>
+                    <a:ln>
+                      <a:noFill/>
+                    </a:ln>
+                  </pic:spPr>
+                </pic:pic>
+              </a:graphicData>
+            </a:graphic>
+          </wp:inline>
+        </w:drawing>
+      </w:r>
+    </w:p>
+    <w:p>
+      <w:proofErr w:type="spellStart"/>
+      <w:r>
+        <w:t>report</w:t>
+      </w:r>
+      <w:proofErr w:type="spellEnd"/>
+      <w:r>
+        <w:t xml:space="preserve"> outdoor útil </w:t>
+      </w:r>
+      <w:proofErr w:type="spellStart"/>
+      <w:r>
+        <w:t>instituicao</w:t>
+      </w:r>
+      <w:proofErr w:type="spellEnd"/>
+    </w:p>
+    <w:p>
+      <w:pPr>
+        <w:jc w:val="center"/>
+      </w:pPr>
+      <w:r>
+        <w:rPr>
+          <w:noProof/>
+        </w:rPr>
+        <w:drawing>
+          <wp:inline distT="0" distB="0" distL="0" distR="0" wp14:anchorId="3BAFA06B" wp14:editId="289230AA">
+            <wp:extent cx="5753100" cy="3124200"/>
+            <wp:effectExtent l="0" t="0" r="0" b="0"/>
+            <wp:docPr id="16" name="Picture 16"/>
+            <wp:cNvGraphicFramePr>
+              <a:graphicFrameLocks xmlns:a="http://schemas.openxmlformats.org/drawingml/2006/main" noChangeAspect="1"/>
+            </wp:cNvGraphicFramePr>
+            <a:graphic xmlns:a="http://schemas.openxmlformats.org/drawingml/2006/main">
+              <a:graphicData uri="http://schemas.openxmlformats.org/drawingml/2006/picture">
+                <pic:pic xmlns:pic="http://schemas.openxmlformats.org/drawingml/2006/picture">
+                  <pic:nvPicPr>
+                    <pic:cNvPr id="0" name="Picture 13"/>
+                    <pic:cNvPicPr>
+                      <a:picLocks noChangeAspect="1" noChangeArrowheads="1"/>
+                    </pic:cNvPicPr>
+                  </pic:nvPicPr>
+                  <pic:blipFill>
+                    <a:blip r:embed="rId26">
+                      <a:extLst>
+                        <a:ext uri="{28A0092B-C50C-407E-A947-70E740481C1C}">
+                          <a14:useLocalDpi xmlns:a14="http://schemas.microsoft.com/office/drawing/2010/main" val="0"/>
+                        </a:ext>
+                      </a:extLst>
+                    </a:blip>
+                    <a:srcRect/>
+                    <a:stretch>
+                      <a:fillRect/>
+                    </a:stretch>
+                  </pic:blipFill>
+                  <pic:spPr bwMode="auto">
+                    <a:xfrm>
+                      <a:off x="0" y="0"/>
+                      <a:ext cx="5753100" cy="3124200"/>
+                    </a:xfrm>
+                    <a:prstGeom prst="rect">
+                      <a:avLst/>
+                    </a:prstGeom>
+                    <a:noFill/>
+                    <a:ln>
+                      <a:noFill/>
+                    </a:ln>
+                  </pic:spPr>
+                </pic:pic>
+              </a:graphicData>
+            </a:graphic>
+          </wp:inline>
+        </w:drawing>
+      </w:r>
+    </w:p>
+    <w:p/>
+    <w:p>
+      <w:proofErr w:type="spellStart"/>
+      <w:r>
+        <w:lastRenderedPageBreak/>
+        <w:t>report</w:t>
+      </w:r>
+      <w:proofErr w:type="spellEnd"/>
+      <w:r>
+        <w:t xml:space="preserve"> outdoor outros útil</w:t>
+      </w:r>
+    </w:p>
+    <w:p>
+      <w:pPr>
+        <w:jc w:val="center"/>
+      </w:pPr>
+      <w:r>
+        <w:rPr>
+          <w:noProof/>
+        </w:rPr>
+        <w:drawing>
+          <wp:inline distT="0" distB="0" distL="0" distR="0" wp14:anchorId="1393EB5E" wp14:editId="45F5FBCB">
+            <wp:extent cx="5753100" cy="3257550"/>
+            <wp:effectExtent l="0" t="0" r="0" b="0"/>
+            <wp:docPr id="17" name="Picture 17"/>
+            <wp:cNvGraphicFramePr>
+              <a:graphicFrameLocks xmlns:a="http://schemas.openxmlformats.org/drawingml/2006/main" noChangeAspect="1"/>
+            </wp:cNvGraphicFramePr>
+            <a:graphic xmlns:a="http://schemas.openxmlformats.org/drawingml/2006/main">
+              <a:graphicData uri="http://schemas.openxmlformats.org/drawingml/2006/picture">
+                <pic:pic xmlns:pic="http://schemas.openxmlformats.org/drawingml/2006/picture">
+                  <pic:nvPicPr>
+                    <pic:cNvPr id="0" name="Picture 14"/>
+                    <pic:cNvPicPr>
+                      <a:picLocks noChangeAspect="1" noChangeArrowheads="1"/>
+                    </pic:cNvPicPr>
+                  </pic:nvPicPr>
+                  <pic:blipFill>
+                    <a:blip r:embed="rId27">
+                      <a:extLst>
+                        <a:ext uri="{28A0092B-C50C-407E-A947-70E740481C1C}">
+                          <a14:useLocalDpi xmlns:a14="http://schemas.microsoft.com/office/drawing/2010/main" val="0"/>
+                        </a:ext>
+                      </a:extLst>
+                    </a:blip>
+                    <a:srcRect/>
+                    <a:stretch>
+                      <a:fillRect/>
+                    </a:stretch>
+                  </pic:blipFill>
+                  <pic:spPr bwMode="auto">
+                    <a:xfrm>
+                      <a:off x="0" y="0"/>
+                      <a:ext cx="5753100" cy="3257550"/>
+                    </a:xfrm>
+                    <a:prstGeom prst="rect">
+                      <a:avLst/>
+                    </a:prstGeom>
+                    <a:noFill/>
+                    <a:ln>
+                      <a:noFill/>
+                    </a:ln>
+                  </pic:spPr>
+                </pic:pic>
+              </a:graphicData>
+            </a:graphic>
+          </wp:inline>
+        </w:drawing>
+      </w:r>
+    </w:p>
+    <w:p>
+      <w:proofErr w:type="spellStart"/>
+      <w:r>
+        <w:t>report</w:t>
+      </w:r>
+      <w:proofErr w:type="spellEnd"/>
+    </w:p>
+    <w:p>
+      <w:pPr>
+        <w:jc w:val="center"/>
+      </w:pPr>
+      <w:r>
+        <w:rPr>
+          <w:noProof/>
+        </w:rPr>
+        <w:drawing>
+          <wp:inline distT="0" distB="0" distL="0" distR="0" wp14:anchorId="27C16DB8" wp14:editId="2C7D3A0C">
+            <wp:extent cx="3952875" cy="3848100"/>
+            <wp:effectExtent l="0" t="0" r="9525" b="0"/>
+            <wp:docPr id="18" name="Picture 18"/>
+            <wp:cNvGraphicFramePr>
+              <a:graphicFrameLocks xmlns:a="http://schemas.openxmlformats.org/drawingml/2006/main" noChangeAspect="1"/>
+            </wp:cNvGraphicFramePr>
+            <a:graphic xmlns:a="http://schemas.openxmlformats.org/drawingml/2006/main">
+              <a:graphicData uri="http://schemas.openxmlformats.org/drawingml/2006/picture">
+                <pic:pic xmlns:pic="http://schemas.openxmlformats.org/drawingml/2006/picture">
+                  <pic:nvPicPr>
+                    <pic:cNvPr id="0" name="Picture 15"/>
+                    <pic:cNvPicPr>
+                      <a:picLocks noChangeAspect="1" noChangeArrowheads="1"/>
+                    </pic:cNvPicPr>
+                  </pic:nvPicPr>
+                  <pic:blipFill>
+                    <a:blip r:embed="rId28">
+                      <a:extLst>
+                        <a:ext uri="{28A0092B-C50C-407E-A947-70E740481C1C}">
+                          <a14:useLocalDpi xmlns:a14="http://schemas.microsoft.com/office/drawing/2010/main" val="0"/>
+                        </a:ext>
+                      </a:extLst>
+                    </a:blip>
+                    <a:srcRect/>
+                    <a:stretch>
+                      <a:fillRect/>
+                    </a:stretch>
+                  </pic:blipFill>
+                  <pic:spPr bwMode="auto">
+                    <a:xfrm>
+                      <a:off x="0" y="0"/>
+                      <a:ext cx="3952875" cy="3848100"/>
+                    </a:xfrm>
+                    <a:prstGeom prst="rect">
+                      <a:avLst/>
+                    </a:prstGeom>
+                    <a:noFill/>
+                    <a:ln>
+                      <a:noFill/>
+                    </a:ln>
+                  </pic:spPr>
+                </pic:pic>
+              </a:graphicData>
+            </a:graphic>
+          </wp:inline>
+        </w:drawing>
+      </w:r>
+    </w:p>
+    <w:p/>
+    <w:p>
+      <w:r>
+        <w:lastRenderedPageBreak/>
+        <w:t xml:space="preserve">tabela </w:t>
+      </w:r>
+      <w:proofErr w:type="spellStart"/>
+      <w:r>
+        <w:t>like</w:t>
+      </w:r>
+      <w:proofErr w:type="spellEnd"/>
+      <w:r>
+        <w:t xml:space="preserve"> </w:t>
+      </w:r>
+      <w:proofErr w:type="spellStart"/>
+      <w:r>
+        <w:t>dislikes</w:t>
+      </w:r>
+      <w:proofErr w:type="spellEnd"/>
+    </w:p>
+    <w:p>
+      <w:pPr>
+        <w:jc w:val="center"/>
+      </w:pPr>
+      <w:r>
+        <w:rPr>
+          <w:noProof/>
+        </w:rPr>
+        <w:drawing>
+          <wp:inline distT="0" distB="0" distL="0" distR="0" wp14:anchorId="2F970FF9" wp14:editId="7D5EE6BF">
+            <wp:extent cx="5124450" cy="2590800"/>
+            <wp:effectExtent l="0" t="0" r="0" b="0"/>
+            <wp:docPr id="19" name="Picture 19"/>
+            <wp:cNvGraphicFramePr>
+              <a:graphicFrameLocks xmlns:a="http://schemas.openxmlformats.org/drawingml/2006/main" noChangeAspect="1"/>
+            </wp:cNvGraphicFramePr>
+            <a:graphic xmlns:a="http://schemas.openxmlformats.org/drawingml/2006/main">
+              <a:graphicData uri="http://schemas.openxmlformats.org/drawingml/2006/picture">
+                <pic:pic xmlns:pic="http://schemas.openxmlformats.org/drawingml/2006/picture">
+                  <pic:nvPicPr>
+                    <pic:cNvPr id="0" name="Picture 16"/>
+                    <pic:cNvPicPr>
+                      <a:picLocks noChangeAspect="1" noChangeArrowheads="1"/>
+                    </pic:cNvPicPr>
+                  </pic:nvPicPr>
+                  <pic:blipFill>
+                    <a:blip r:embed="rId29">
+                      <a:extLst>
+                        <a:ext uri="{28A0092B-C50C-407E-A947-70E740481C1C}">
+                          <a14:useLocalDpi xmlns:a14="http://schemas.microsoft.com/office/drawing/2010/main" val="0"/>
+                        </a:ext>
+                      </a:extLst>
+                    </a:blip>
+                    <a:srcRect/>
+                    <a:stretch>
+                      <a:fillRect/>
+                    </a:stretch>
+                  </pic:blipFill>
+                  <pic:spPr bwMode="auto">
+                    <a:xfrm>
+                      <a:off x="0" y="0"/>
+                      <a:ext cx="5124450" cy="2590800"/>
+                    </a:xfrm>
+                    <a:prstGeom prst="rect">
+                      <a:avLst/>
+                    </a:prstGeom>
+                    <a:noFill/>
+                    <a:ln>
+                      <a:noFill/>
+                    </a:ln>
+                  </pic:spPr>
+                </pic:pic>
+              </a:graphicData>
+            </a:graphic>
+          </wp:inline>
+        </w:drawing>
+      </w:r>
+    </w:p>
+    <w:p>
+      <w:r>
+        <w:t>alertas</w:t>
+      </w:r>
+    </w:p>
+    <w:p>
+      <w:pPr>
+        <w:jc w:val="center"/>
+      </w:pPr>
+      <w:r>
+        <w:rPr>
+          <w:noProof/>
+        </w:rPr>
+        <w:drawing>
+          <wp:inline distT="0" distB="0" distL="0" distR="0" wp14:anchorId="1B481DCD" wp14:editId="10FC4839">
+            <wp:extent cx="5762625" cy="4257675"/>
+            <wp:effectExtent l="0" t="0" r="9525" b="9525"/>
+            <wp:docPr id="20" name="Picture 20"/>
+            <wp:cNvGraphicFramePr>
+              <a:graphicFrameLocks xmlns:a="http://schemas.openxmlformats.org/drawingml/2006/main" noChangeAspect="1"/>
+            </wp:cNvGraphicFramePr>
+            <a:graphic xmlns:a="http://schemas.openxmlformats.org/drawingml/2006/main">
+              <a:graphicData uri="http://schemas.openxmlformats.org/drawingml/2006/picture">
+                <pic:pic xmlns:pic="http://schemas.openxmlformats.org/drawingml/2006/picture">
+                  <pic:nvPicPr>
+                    <pic:cNvPr id="0" name="Picture 17"/>
+                    <pic:cNvPicPr>
+                      <a:picLocks noChangeAspect="1" noChangeArrowheads="1"/>
+                    </pic:cNvPicPr>
+                  </pic:nvPicPr>
+                  <pic:blipFill>
+                    <a:blip r:embed="rId30">
+                      <a:extLst>
+                        <a:ext uri="{28A0092B-C50C-407E-A947-70E740481C1C}">
+                          <a14:useLocalDpi xmlns:a14="http://schemas.microsoft.com/office/drawing/2010/main" val="0"/>
+                        </a:ext>
+                      </a:extLst>
+                    </a:blip>
+                    <a:srcRect/>
+                    <a:stretch>
+                      <a:fillRect/>
+                    </a:stretch>
+                  </pic:blipFill>
+                  <pic:spPr bwMode="auto">
+                    <a:xfrm>
+                      <a:off x="0" y="0"/>
+                      <a:ext cx="5762625" cy="4257675"/>
+                    </a:xfrm>
+                    <a:prstGeom prst="rect">
+                      <a:avLst/>
+                    </a:prstGeom>
+                    <a:noFill/>
+                    <a:ln>
+                      <a:noFill/>
+                    </a:ln>
+                  </pic:spPr>
+                </pic:pic>
+              </a:graphicData>
+            </a:graphic>
+          </wp:inline>
+        </w:drawing>
+      </w:r>
+    </w:p>
+    <w:p/>
+    <w:p/>
+    <w:p>
+      <w:r>
+        <w:lastRenderedPageBreak/>
+        <w:t>tipo alertas</w:t>
+      </w:r>
+    </w:p>
+    <w:p>
+      <w:pPr>
+        <w:jc w:val="center"/>
+      </w:pPr>
+      <w:r>
+        <w:rPr>
+          <w:noProof/>
+        </w:rPr>
+        <w:drawing>
+          <wp:inline distT="0" distB="0" distL="0" distR="0" wp14:anchorId="536483CA" wp14:editId="44E6E8A1">
+            <wp:extent cx="3990975" cy="2543175"/>
+            <wp:effectExtent l="0" t="0" r="9525" b="9525"/>
+            <wp:docPr id="21" name="Picture 21"/>
+            <wp:cNvGraphicFramePr>
+              <a:graphicFrameLocks xmlns:a="http://schemas.openxmlformats.org/drawingml/2006/main" noChangeAspect="1"/>
+            </wp:cNvGraphicFramePr>
+            <a:graphic xmlns:a="http://schemas.openxmlformats.org/drawingml/2006/main">
+              <a:graphicData uri="http://schemas.openxmlformats.org/drawingml/2006/picture">
+                <pic:pic xmlns:pic="http://schemas.openxmlformats.org/drawingml/2006/picture">
+                  <pic:nvPicPr>
+                    <pic:cNvPr id="0" name="Picture 18"/>
+                    <pic:cNvPicPr>
+                      <a:picLocks noChangeAspect="1" noChangeArrowheads="1"/>
+                    </pic:cNvPicPr>
+                  </pic:nvPicPr>
+                  <pic:blipFill>
+                    <a:blip r:embed="rId31">
+                      <a:extLst>
+                        <a:ext uri="{28A0092B-C50C-407E-A947-70E740481C1C}">
+                          <a14:useLocalDpi xmlns:a14="http://schemas.microsoft.com/office/drawing/2010/main" val="0"/>
+                        </a:ext>
+                      </a:extLst>
+                    </a:blip>
+                    <a:srcRect/>
+                    <a:stretch>
+                      <a:fillRect/>
+                    </a:stretch>
+                  </pic:blipFill>
+                  <pic:spPr bwMode="auto">
+                    <a:xfrm>
+                      <a:off x="0" y="0"/>
+                      <a:ext cx="3990975" cy="2543175"/>
+                    </a:xfrm>
+                    <a:prstGeom prst="rect">
+                      <a:avLst/>
+                    </a:prstGeom>
+                    <a:noFill/>
+                    <a:ln>
+                      <a:noFill/>
+                    </a:ln>
+                  </pic:spPr>
+                </pic:pic>
+              </a:graphicData>
+            </a:graphic>
+          </wp:inline>
+        </w:drawing>
+      </w:r>
+    </w:p>
+    <w:p>
+      <w:r>
+        <w:t>lista favoritos</w:t>
+      </w:r>
+    </w:p>
+    <w:p>
+      <w:pPr>
+        <w:jc w:val="center"/>
+      </w:pPr>
+      <w:r>
+        <w:rPr>
+          <w:noProof/>
+        </w:rPr>
+        <w:drawing>
+          <wp:inline distT="0" distB="0" distL="0" distR="0" wp14:anchorId="3B0A5277" wp14:editId="5959137F">
+            <wp:extent cx="5753100" cy="2609850"/>
+            <wp:effectExtent l="0" t="0" r="0" b="0"/>
+            <wp:docPr id="22" name="Picture 22"/>
+            <wp:cNvGraphicFramePr>
+              <a:graphicFrameLocks xmlns:a="http://schemas.openxmlformats.org/drawingml/2006/main" noChangeAspect="1"/>
+            </wp:cNvGraphicFramePr>
+            <a:graphic xmlns:a="http://schemas.openxmlformats.org/drawingml/2006/main">
+              <a:graphicData uri="http://schemas.openxmlformats.org/drawingml/2006/picture">
+                <pic:pic xmlns:pic="http://schemas.openxmlformats.org/drawingml/2006/picture">
+                  <pic:nvPicPr>
+                    <pic:cNvPr id="0" name="Picture 19"/>
+                    <pic:cNvPicPr>
+                      <a:picLocks noChangeAspect="1" noChangeArrowheads="1"/>
+                    </pic:cNvPicPr>
+                  </pic:nvPicPr>
+                  <pic:blipFill>
+                    <a:blip r:embed="rId32">
+                      <a:extLst>
+                        <a:ext uri="{28A0092B-C50C-407E-A947-70E740481C1C}">
+                          <a14:useLocalDpi xmlns:a14="http://schemas.microsoft.com/office/drawing/2010/main" val="0"/>
+                        </a:ext>
+                      </a:extLst>
+                    </a:blip>
+                    <a:srcRect/>
+                    <a:stretch>
+                      <a:fillRect/>
+                    </a:stretch>
+                  </pic:blipFill>
+                  <pic:spPr bwMode="auto">
+                    <a:xfrm>
+                      <a:off x="0" y="0"/>
+                      <a:ext cx="5753100" cy="2609850"/>
+                    </a:xfrm>
+                    <a:prstGeom prst="rect">
+                      <a:avLst/>
+                    </a:prstGeom>
+                    <a:noFill/>
+                    <a:ln>
+                      <a:noFill/>
+                    </a:ln>
+                  </pic:spPr>
+                </pic:pic>
+              </a:graphicData>
+            </a:graphic>
+          </wp:inline>
+        </w:drawing>
+      </w:r>
+    </w:p>
+    <w:p/>
+    <w:p/>
+    <w:p/>
+    <w:p/>
+    <w:p/>
+    <w:p/>
+    <w:p>
+      <w:r>
+        <w:lastRenderedPageBreak/>
+        <w:t>lista local favoritos</w:t>
+      </w:r>
+    </w:p>
+    <w:p>
+      <w:pPr>
+        <w:jc w:val="center"/>
+      </w:pPr>
+      <w:r>
+        <w:rPr>
+          <w:noProof/>
+        </w:rPr>
+        <w:drawing>
+          <wp:inline distT="0" distB="0" distL="0" distR="0" wp14:anchorId="30628461" wp14:editId="41D00C77">
+            <wp:extent cx="5048250" cy="3695700"/>
+            <wp:effectExtent l="0" t="0" r="0" b="0"/>
+            <wp:docPr id="23" name="Picture 23"/>
+            <wp:cNvGraphicFramePr>
+              <a:graphicFrameLocks xmlns:a="http://schemas.openxmlformats.org/drawingml/2006/main" noChangeAspect="1"/>
+            </wp:cNvGraphicFramePr>
+            <a:graphic xmlns:a="http://schemas.openxmlformats.org/drawingml/2006/main">
+              <a:graphicData uri="http://schemas.openxmlformats.org/drawingml/2006/picture">
+                <pic:pic xmlns:pic="http://schemas.openxmlformats.org/drawingml/2006/picture">
+                  <pic:nvPicPr>
+                    <pic:cNvPr id="0" name="Picture 20"/>
+                    <pic:cNvPicPr>
+                      <a:picLocks noChangeAspect="1" noChangeArrowheads="1"/>
+                    </pic:cNvPicPr>
+                  </pic:nvPicPr>
+                  <pic:blipFill>
+                    <a:blip r:embed="rId33">
+                      <a:extLst>
+                        <a:ext uri="{28A0092B-C50C-407E-A947-70E740481C1C}">
+                          <a14:useLocalDpi xmlns:a14="http://schemas.microsoft.com/office/drawing/2010/main" val="0"/>
+                        </a:ext>
+                      </a:extLst>
+                    </a:blip>
+                    <a:srcRect/>
+                    <a:stretch>
+                      <a:fillRect/>
+                    </a:stretch>
+                  </pic:blipFill>
+                  <pic:spPr bwMode="auto">
+                    <a:xfrm>
+                      <a:off x="0" y="0"/>
+                      <a:ext cx="5048250" cy="3695700"/>
+                    </a:xfrm>
+                    <a:prstGeom prst="rect">
+                      <a:avLst/>
+                    </a:prstGeom>
+                    <a:noFill/>
+                    <a:ln>
+                      <a:noFill/>
+                    </a:ln>
+                  </pic:spPr>
+                </pic:pic>
+              </a:graphicData>
+            </a:graphic>
+          </wp:inline>
+        </w:drawing>
+      </w:r>
+    </w:p>
+    <w:p>
+      <w:proofErr w:type="spellStart"/>
+      <w:r>
+        <w:t>comentarios</w:t>
+      </w:r>
+      <w:proofErr w:type="spellEnd"/>
+    </w:p>
+    <w:p>
+      <w:pPr>
+        <w:jc w:val="center"/>
+      </w:pPr>
+      <w:r>
+        <w:rPr>
+          <w:noProof/>
+        </w:rPr>
+        <w:drawing>
+          <wp:inline distT="0" distB="0" distL="0" distR="0" wp14:anchorId="649DE1AF" wp14:editId="746AD627">
+            <wp:extent cx="5753100" cy="3819525"/>
+            <wp:effectExtent l="0" t="0" r="0" b="9525"/>
+            <wp:docPr id="24" name="Picture 24"/>
+            <wp:cNvGraphicFramePr>
+              <a:graphicFrameLocks xmlns:a="http://schemas.openxmlformats.org/drawingml/2006/main" noChangeAspect="1"/>
+            </wp:cNvGraphicFramePr>
+            <a:graphic xmlns:a="http://schemas.openxmlformats.org/drawingml/2006/main">
+              <a:graphicData uri="http://schemas.openxmlformats.org/drawingml/2006/picture">
+                <pic:pic xmlns:pic="http://schemas.openxmlformats.org/drawingml/2006/picture">
+                  <pic:nvPicPr>
+                    <pic:cNvPr id="0" name="Picture 21"/>
+                    <pic:cNvPicPr>
+                      <a:picLocks noChangeAspect="1" noChangeArrowheads="1"/>
+                    </pic:cNvPicPr>
+                  </pic:nvPicPr>
+                  <pic:blipFill>
+                    <a:blip r:embed="rId34">
+                      <a:extLst>
+                        <a:ext uri="{28A0092B-C50C-407E-A947-70E740481C1C}">
+                          <a14:useLocalDpi xmlns:a14="http://schemas.microsoft.com/office/drawing/2010/main" val="0"/>
+                        </a:ext>
+                      </a:extLst>
+                    </a:blip>
+                    <a:srcRect/>
+                    <a:stretch>
+                      <a:fillRect/>
+                    </a:stretch>
+                  </pic:blipFill>
+                  <pic:spPr bwMode="auto">
+                    <a:xfrm>
+                      <a:off x="0" y="0"/>
+                      <a:ext cx="5753100" cy="3819525"/>
+                    </a:xfrm>
+                    <a:prstGeom prst="rect">
+                      <a:avLst/>
+                    </a:prstGeom>
+                    <a:noFill/>
+                    <a:ln>
+                      <a:noFill/>
+                    </a:ln>
+                  </pic:spPr>
+                </pic:pic>
+              </a:graphicData>
+            </a:graphic>
+          </wp:inline>
+        </w:drawing>
+      </w:r>
+    </w:p>
+    <w:p>
+      <w:r>
+        <w:lastRenderedPageBreak/>
+        <w:t xml:space="preserve">útil pertence </w:t>
+      </w:r>
+      <w:proofErr w:type="spellStart"/>
+      <w:r>
+        <w:t>instituicao</w:t>
+      </w:r>
+      <w:proofErr w:type="spellEnd"/>
+    </w:p>
+    <w:p>
+      <w:pPr>
+        <w:jc w:val="center"/>
+      </w:pPr>
+      <w:r>
+        <w:rPr>
+          <w:noProof/>
+        </w:rPr>
+        <w:drawing>
+          <wp:inline distT="0" distB="0" distL="0" distR="0" wp14:anchorId="710A152D" wp14:editId="75009796">
+            <wp:extent cx="5114925" cy="2171700"/>
+            <wp:effectExtent l="0" t="0" r="9525" b="0"/>
+            <wp:docPr id="25" name="Picture 25"/>
+            <wp:cNvGraphicFramePr>
+              <a:graphicFrameLocks xmlns:a="http://schemas.openxmlformats.org/drawingml/2006/main" noChangeAspect="1"/>
+            </wp:cNvGraphicFramePr>
+            <a:graphic xmlns:a="http://schemas.openxmlformats.org/drawingml/2006/main">
+              <a:graphicData uri="http://schemas.openxmlformats.org/drawingml/2006/picture">
+                <pic:pic xmlns:pic="http://schemas.openxmlformats.org/drawingml/2006/picture">
+                  <pic:nvPicPr>
+                    <pic:cNvPr id="0" name="Picture 22"/>
+                    <pic:cNvPicPr>
+                      <a:picLocks noChangeAspect="1" noChangeArrowheads="1"/>
+                    </pic:cNvPicPr>
+                  </pic:nvPicPr>
+                  <pic:blipFill>
+                    <a:blip r:embed="rId35">
+                      <a:extLst>
+                        <a:ext uri="{28A0092B-C50C-407E-A947-70E740481C1C}">
+                          <a14:useLocalDpi xmlns:a14="http://schemas.microsoft.com/office/drawing/2010/main" val="0"/>
+                        </a:ext>
+                      </a:extLst>
+                    </a:blip>
+                    <a:srcRect/>
+                    <a:stretch>
+                      <a:fillRect/>
+                    </a:stretch>
+                  </pic:blipFill>
+                  <pic:spPr bwMode="auto">
+                    <a:xfrm>
+                      <a:off x="0" y="0"/>
+                      <a:ext cx="5114925" cy="2171700"/>
+                    </a:xfrm>
+                    <a:prstGeom prst="rect">
+                      <a:avLst/>
+                    </a:prstGeom>
+                    <a:noFill/>
+                    <a:ln>
+                      <a:noFill/>
+                    </a:ln>
+                  </pic:spPr>
+                </pic:pic>
+              </a:graphicData>
+            </a:graphic>
+          </wp:inline>
+        </w:drawing>
+      </w:r>
+    </w:p>
+    <w:p>
+      <w:proofErr w:type="spellStart"/>
+      <w:r>
+        <w:t>database</w:t>
+      </w:r>
+      <w:proofErr w:type="spellEnd"/>
+    </w:p>
+    <w:p>
+      <w:pPr>
+        <w:jc w:val="center"/>
+      </w:pPr>
+      <w:r>
+        <w:rPr>
+          <w:noProof/>
+        </w:rPr>
+        <w:drawing>
+          <wp:inline distT="0" distB="0" distL="0" distR="0" wp14:anchorId="6D6F36CA" wp14:editId="452EF369">
+            <wp:extent cx="4991100" cy="3457575"/>
+            <wp:effectExtent l="0" t="0" r="0" b="9525"/>
+            <wp:docPr id="26" name="Picture 26"/>
+            <wp:cNvGraphicFramePr>
+              <a:graphicFrameLocks xmlns:a="http://schemas.openxmlformats.org/drawingml/2006/main" noChangeAspect="1"/>
+            </wp:cNvGraphicFramePr>
+            <a:graphic xmlns:a="http://schemas.openxmlformats.org/drawingml/2006/main">
+              <a:graphicData uri="http://schemas.openxmlformats.org/drawingml/2006/picture">
+                <pic:pic xmlns:pic="http://schemas.openxmlformats.org/drawingml/2006/picture">
+                  <pic:nvPicPr>
+                    <pic:cNvPr id="0" name="Picture 23"/>
+                    <pic:cNvPicPr>
+                      <a:picLocks noChangeAspect="1" noChangeArrowheads="1"/>
+                    </pic:cNvPicPr>
+                  </pic:nvPicPr>
+                  <pic:blipFill>
+                    <a:blip r:embed="rId36">
+                      <a:extLst>
+                        <a:ext uri="{28A0092B-C50C-407E-A947-70E740481C1C}">
+                          <a14:useLocalDpi xmlns:a14="http://schemas.microsoft.com/office/drawing/2010/main" val="0"/>
+                        </a:ext>
+                      </a:extLst>
+                    </a:blip>
+                    <a:srcRect/>
+                    <a:stretch>
+                      <a:fillRect/>
+                    </a:stretch>
+                  </pic:blipFill>
+                  <pic:spPr bwMode="auto">
+                    <a:xfrm>
+                      <a:off x="0" y="0"/>
+                      <a:ext cx="4991100" cy="3457575"/>
+                    </a:xfrm>
+                    <a:prstGeom prst="rect">
+                      <a:avLst/>
+                    </a:prstGeom>
+                    <a:noFill/>
+                    <a:ln>
+                      <a:noFill/>
+                    </a:ln>
+                  </pic:spPr>
+                </pic:pic>
+              </a:graphicData>
+            </a:graphic>
+          </wp:inline>
+        </w:drawing>
+      </w:r>
+    </w:p>
+    <w:p/>
+    <w:p/>
+    <w:p/>
+    <w:p/>
+    <w:p/>
+    <w:p/>
     <w:p>
       <w:pPr>
         <w:pStyle w:val="Heading2"/>
@@ -2682,8 +4426,8 @@
     </w:p>
     <w:p/>
     <w:sectPr>
-      <w:headerReference w:type="default" r:id="rId15"/>
-      <w:footerReference w:type="default" r:id="rId16"/>
+      <w:headerReference w:type="default" r:id="rId37"/>
+      <w:footerReference w:type="default" r:id="rId38"/>
       <w:pgSz w:w="11907" w:h="16840" w:code="9"/>
       <w:pgMar w:top="1418" w:right="1134" w:bottom="1134" w:left="1701" w:header="709" w:footer="709" w:gutter="0"/>
       <w:cols w:space="708"/>

</xml_diff>